<commit_message>
Added new source, chapter 2.A done
</commit_message>
<xml_diff>
--- a/SFS_Thesis_Proposal_NanoSats_BanuelosApr12edits.docx
+++ b/SFS_Thesis_Proposal_NanoSats_BanuelosApr12edits.docx
@@ -1862,6 +1862,11 @@
         </w:rPr>
       </w:pPr>
       <w:r>
+        <w:t xml:space="preserve"> </w:t>
+      </w:r>
+      <w:bookmarkStart w:id="0" w:name="_GoBack"/>
+      <w:bookmarkEnd w:id="0"/>
+      <w:r>
         <w:t>G.</w:t>
       </w:r>
       <w:r>
@@ -1963,8 +1968,6 @@
       <w:r>
         <w:t>Low bandwidth in UHF/VHF bands</w:t>
       </w:r>
-      <w:bookmarkStart w:id="0" w:name="_GoBack"/>
-      <w:bookmarkEnd w:id="0"/>
     </w:p>
     <w:p>
       <w:pPr>

</xml_diff>